<commit_message>
initial commit of labs and project
</commit_message>
<xml_diff>
--- a/ML_Assignments/ML_A1/ML_A1_22F3168_Mariam_22F3841_Muskan.docx
+++ b/ML_Assignments/ML_A1/ML_A1_22F3168_Mariam_22F3841_Muskan.docx
@@ -438,7 +438,7 @@
           <w:noProof/>
         </w:rPr>
         <w:drawing>
-          <wp:anchor distT="0" distB="0" distL="114300" distR="114300" simplePos="0" relativeHeight="251658240" behindDoc="0" locked="0" layoutInCell="1" allowOverlap="1" wp14:anchorId="22531F16" wp14:editId="4C916C57">
+          <wp:anchor distT="0" distB="0" distL="114300" distR="114300" simplePos="0" relativeHeight="251658240" behindDoc="0" locked="0" layoutInCell="1" allowOverlap="1" wp14:anchorId="22531F16" wp14:editId="1415D2D0">
             <wp:simplePos x="0" y="0"/>
             <wp:positionH relativeFrom="margin">
               <wp:align>right</wp:align>
@@ -576,6 +576,8 @@
       <w:r>
         <w:rPr>
           <w:noProof/>
+          <w:sz w:val="44"/>
+          <w:szCs w:val="48"/>
         </w:rPr>
         <w:drawing>
           <wp:anchor distT="0" distB="0" distL="114300" distR="114300" simplePos="0" relativeHeight="251659264" behindDoc="0" locked="0" layoutInCell="1" allowOverlap="1" wp14:anchorId="28570554" wp14:editId="5A1ADD64">
@@ -644,6 +646,10 @@
         </w:drawing>
       </w:r>
       <w:r>
+        <w:rPr>
+          <w:sz w:val="44"/>
+          <w:szCs w:val="48"/>
+        </w:rPr>
         <w:t>G</w:t>
       </w:r>
       <w:r>

</xml_diff>